<commit_message>
Report structure improved a lot
</commit_message>
<xml_diff>
--- a/input.docx
+++ b/input.docx
@@ -3,20 +3,31 @@
 <w:document xmlns:wpc="http://schemas.microsoft.com/office/word/2010/wordprocessingCanvas" xmlns:cx="http://schemas.microsoft.com/office/drawing/2014/chartex" xmlns:cx1="http://schemas.microsoft.com/office/drawing/2015/9/8/chartex" xmlns:cx2="http://schemas.microsoft.com/office/drawing/2015/10/21/chartex" xmlns:cx3="http://schemas.microsoft.com/office/drawing/2016/5/9/chartex" xmlns:cx4="http://schemas.microsoft.com/office/drawing/2016/5/10/chartex" xmlns:cx5="http://schemas.microsoft.com/office/drawing/2016/5/11/chartex" xmlns:cx6="http://schemas.microsoft.com/office/drawing/2016/5/12/chartex" xmlns:cx7="http://schemas.microsoft.com/office/drawing/2016/5/13/chartex" xmlns:cx8="http://schemas.microsoft.com/office/drawing/2016/5/14/chartex" xmlns:mc="http://schemas.openxmlformats.org/markup-compatibility/2006" xmlns:aink="http://schemas.microsoft.com/office/drawing/2016/ink" xmlns:am3d="http://schemas.microsoft.com/office/drawing/2017/model3d" xmlns:o="urn:schemas-microsoft-com:office:office" xmlns:r="http://schemas.openxmlformats.org/officeDocument/2006/relationships" xmlns:m="http://schemas.openxmlformats.org/officeDocument/2006/math" xmlns:v="urn:schemas-microsoft-com:vml" xmlns:wp14="http://schemas.microsoft.com/office/word/2010/wordprocessingDrawing" xmlns:wp="http://schemas.openxmlformats.org/drawingml/2006/wordprocessingDrawing" xmlns:w10="urn:schemas-microsoft-com:office:word" xmlns:w="http://schemas.openxmlformats.org/wordprocessingml/2006/main" xmlns:w14="http://schemas.microsoft.com/office/word/2010/wordml" xmlns:w15="http://schemas.microsoft.com/office/word/2012/wordml" xmlns:w16cex="http://schemas.microsoft.com/office/word/2018/wordml/cex" xmlns:w16cid="http://schemas.microsoft.com/office/word/2016/wordml/cid" xmlns:w16="http://schemas.microsoft.com/office/word/2018/wordml" xmlns:w16se="http://schemas.microsoft.com/office/word/2015/wordml/symex" xmlns:wpg="http://schemas.microsoft.com/office/word/2010/wordprocessingGroup" xmlns:wpi="http://schemas.microsoft.com/office/word/2010/wordprocessingInk" xmlns:wne="http://schemas.microsoft.com/office/word/2006/wordml" xmlns:wps="http://schemas.microsoft.com/office/word/2010/wordprocessingShape" mc:Ignorable="w14 w15 w16se w16cid w16 w16cex wp14">
   <w:body>
     <w:p>
-      <w:r>
-        <w:t>{</w:t>
-      </w:r>
       <w:proofErr w:type="spellStart"/>
       <w:r>
-        <w:t>last_name</w:t>
+        <w:t>Virksomhed</w:t>
       </w:r>
       <w:proofErr w:type="spellEnd"/>
       <w:r>
-        <w:t>} {</w:t>
+        <w:t>: {</w:t>
       </w:r>
       <w:proofErr w:type="spellStart"/>
       <w:r>
-        <w:t>first_name</w:t>
+        <w:t>company</w:t>
+      </w:r>
+      <w:r>
+        <w:t>N</w:t>
+      </w:r>
+      <w:r>
+        <w:t>ame</w:t>
+      </w:r>
+      <w:proofErr w:type="spellEnd"/>
+      <w:r>
+        <w:t>}, CVR: {</w:t>
+      </w:r>
+      <w:proofErr w:type="spellStart"/>
+      <w:r>
+        <w:t>cvr</w:t>
       </w:r>
       <w:proofErr w:type="spellEnd"/>
       <w:r>
@@ -27,67 +38,86 @@
     <w:tbl>
       <w:tblPr>
         <w:tblStyle w:val="Tabel-Gitter"/>
-        <w:tblW w:w="5000" w:type="pct"/>
+        <w:tblpPr w:leftFromText="180" w:rightFromText="180" w:vertAnchor="text" w:horzAnchor="margin" w:tblpXSpec="center" w:tblpY="-52"/>
+        <w:tblOverlap w:val="never"/>
+        <w:tblW w:w="0" w:type="auto"/>
+        <w:tblBorders>
+          <w:top w:val="none" w:sz="0" w:space="0" w:color="auto"/>
+          <w:left w:val="none" w:sz="0" w:space="0" w:color="auto"/>
+          <w:bottom w:val="none" w:sz="0" w:space="0" w:color="auto"/>
+          <w:right w:val="none" w:sz="0" w:space="0" w:color="auto"/>
+          <w:insideH w:val="none" w:sz="0" w:space="0" w:color="auto"/>
+          <w:insideV w:val="none" w:sz="0" w:space="0" w:color="auto"/>
+        </w:tblBorders>
         <w:tblLook w:val="04A0" w:firstRow="1" w:lastRow="0" w:firstColumn="1" w:lastColumn="0" w:noHBand="0" w:noVBand="1"/>
       </w:tblPr>
       <w:tblGrid>
-        <w:gridCol w:w="2586"/>
-        <w:gridCol w:w="1752"/>
-        <w:gridCol w:w="1569"/>
-        <w:gridCol w:w="2949"/>
+        <w:gridCol w:w="3856"/>
+        <w:gridCol w:w="4069"/>
       </w:tblGrid>
       <w:tr>
-        <w:tc>
-          <w:tcPr>
-            <w:tcW w:w="1460" w:type="pct"/>
-          </w:tcPr>
-          <w:p>
-            <w:proofErr w:type="spellStart"/>
-            <w:r>
-              <w:t>Resultat</w:t>
-            </w:r>
-            <w:proofErr w:type="spellEnd"/>
-          </w:p>
-        </w:tc>
-        <w:tc>
-          <w:tcPr>
-            <w:tcW w:w="989" w:type="pct"/>
-          </w:tcPr>
-          <w:p>
-            <w:proofErr w:type="spellStart"/>
-            <w:r>
-              <w:t>Bemærkning</w:t>
-            </w:r>
-            <w:proofErr w:type="spellEnd"/>
-          </w:p>
-        </w:tc>
-        <w:tc>
-          <w:tcPr>
-            <w:tcW w:w="886" w:type="pct"/>
-          </w:tcPr>
-          <w:p>
-            <w:proofErr w:type="spellStart"/>
-            <w:r>
-              <w:t>Anbefaling</w:t>
-            </w:r>
-            <w:proofErr w:type="spellEnd"/>
-          </w:p>
-        </w:tc>
-        <w:tc>
-          <w:tcPr>
-            <w:tcW w:w="1666" w:type="pct"/>
-          </w:tcPr>
-          <w:p>
-            <w:r>
-              <w:t>Reference</w:t>
+        <w:trPr>
+          <w:trHeight w:val="537"/>
+        </w:trPr>
+        <w:tc>
+          <w:tcPr>
+            <w:tcW w:w="0" w:type="auto"/>
+          </w:tcPr>
+          <w:p>
+            <w:r>
+              <w:t>{auditor}</w:t>
+            </w:r>
+            <w:r>
+              <w:t xml:space="preserve">, </w:t>
+            </w:r>
+          </w:p>
+        </w:tc>
+        <w:tc>
+          <w:tcPr>
+            <w:tcW w:w="0" w:type="auto"/>
+          </w:tcPr>
+          <w:p>
+            <w:pPr>
+              <w:rPr>
+                <w:lang w:val="da-DK"/>
+              </w:rPr>
+            </w:pPr>
+            <w:r>
+              <w:rPr>
+                <w:lang w:val="da-DK"/>
+              </w:rPr>
+              <w:t xml:space="preserve">Ledende auditor, Lekon </w:t>
+            </w:r>
+            <w:proofErr w:type="spellStart"/>
+            <w:r>
+              <w:rPr>
+                <w:lang w:val="da-DK"/>
+              </w:rPr>
+              <w:t>Rådigvning</w:t>
+            </w:r>
+            <w:proofErr w:type="spellEnd"/>
+            <w:r>
+              <w:rPr>
+                <w:lang w:val="da-DK"/>
+              </w:rPr>
+              <w:t xml:space="preserve"> A</w:t>
+            </w:r>
+            <w:r>
+              <w:rPr>
+                <w:lang w:val="da-DK"/>
+              </w:rPr>
+              <w:t>pS</w:t>
             </w:r>
           </w:p>
         </w:tc>
       </w:tr>
       <w:tr>
-        <w:tc>
-          <w:tcPr>
-            <w:tcW w:w="1460" w:type="pct"/>
+        <w:trPr>
+          <w:trHeight w:val="537"/>
+        </w:trPr>
+        <w:tc>
+          <w:tcPr>
+            <w:tcW w:w="0" w:type="auto"/>
           </w:tcPr>
           <w:p>
             <w:r>
@@ -95,11 +125,135 @@
             </w:r>
             <w:proofErr w:type="gramStart"/>
             <w:r>
-              <w:t>answers}</w:t>
+              <w:t>employees}{</w:t>
+            </w:r>
+            <w:proofErr w:type="gramEnd"/>
+            <w:r>
+              <w:t>firstName}</w:t>
+            </w:r>
+            <w:r>
+              <w:t xml:space="preserve"> </w:t>
             </w:r>
             <w:r>
               <w:t>{</w:t>
             </w:r>
+            <w:proofErr w:type="spellStart"/>
+            <w:r>
+              <w:t>lastName</w:t>
+            </w:r>
+            <w:proofErr w:type="spellEnd"/>
+            <w:r>
+              <w:t xml:space="preserve">}, </w:t>
+            </w:r>
+          </w:p>
+        </w:tc>
+        <w:tc>
+          <w:tcPr>
+            <w:tcW w:w="0" w:type="auto"/>
+          </w:tcPr>
+          <w:p>
+            <w:r>
+              <w:t>{title}{/employees}</w:t>
+            </w:r>
+          </w:p>
+        </w:tc>
+      </w:tr>
+    </w:tbl>
+    <w:p>
+      <w:r>
+        <w:t>Auditor:</w:t>
+      </w:r>
+    </w:p>
+    <w:p>
+      <w:proofErr w:type="spellStart"/>
+      <w:r>
+        <w:t>Deltagere</w:t>
+      </w:r>
+      <w:proofErr w:type="spellEnd"/>
+      <w:r>
+        <w:t>:</w:t>
+      </w:r>
+    </w:p>
+    <w:p/>
+    <w:tbl>
+      <w:tblPr>
+        <w:tblStyle w:val="Tabel-Gitter"/>
+        <w:tblW w:w="0" w:type="auto"/>
+        <w:tblLook w:val="04A0" w:firstRow="1" w:lastRow="0" w:firstColumn="1" w:lastColumn="0" w:noHBand="0" w:noVBand="1"/>
+      </w:tblPr>
+      <w:tblGrid>
+        <w:gridCol w:w="2712"/>
+        <w:gridCol w:w="1457"/>
+        <w:gridCol w:w="1376"/>
+        <w:gridCol w:w="3015"/>
+      </w:tblGrid>
+      <w:tr>
+        <w:tc>
+          <w:tcPr>
+            <w:tcW w:w="0" w:type="auto"/>
+          </w:tcPr>
+          <w:p>
+            <w:proofErr w:type="spellStart"/>
+            <w:r>
+              <w:t>Resultat</w:t>
+            </w:r>
+            <w:proofErr w:type="spellEnd"/>
+          </w:p>
+        </w:tc>
+        <w:tc>
+          <w:tcPr>
+            <w:tcW w:w="0" w:type="auto"/>
+          </w:tcPr>
+          <w:p>
+            <w:proofErr w:type="spellStart"/>
+            <w:r>
+              <w:t>Bemærkning</w:t>
+            </w:r>
+            <w:proofErr w:type="spellEnd"/>
+          </w:p>
+        </w:tc>
+        <w:tc>
+          <w:tcPr>
+            <w:tcW w:w="0" w:type="auto"/>
+          </w:tcPr>
+          <w:p>
+            <w:proofErr w:type="spellStart"/>
+            <w:r>
+              <w:t>Kommentar</w:t>
+            </w:r>
+            <w:proofErr w:type="spellEnd"/>
+          </w:p>
+        </w:tc>
+        <w:tc>
+          <w:tcPr>
+            <w:tcW w:w="0" w:type="auto"/>
+          </w:tcPr>
+          <w:p>
+            <w:r>
+              <w:t>Reference</w:t>
+            </w:r>
+          </w:p>
+        </w:tc>
+      </w:tr>
+      <w:tr>
+        <w:tc>
+          <w:tcPr>
+            <w:tcW w:w="0" w:type="auto"/>
+          </w:tcPr>
+          <w:p>
+            <w:r>
+              <w:t>{#</w:t>
+            </w:r>
+            <w:proofErr w:type="gramStart"/>
+            <w:r>
+              <w:t>afvigelser</w:t>
+            </w:r>
+            <w:r>
+              <w:t>}</w:t>
+            </w:r>
+            <w:r>
+              <w:t>{</w:t>
+            </w:r>
             <w:proofErr w:type="gramEnd"/>
             <w:r>
               <w:t>answer}</w:t>
@@ -108,7 +262,7 @@
         </w:tc>
         <w:tc>
           <w:tcPr>
-            <w:tcW w:w="989" w:type="pct"/>
+            <w:tcW w:w="0" w:type="auto"/>
           </w:tcPr>
           <w:p>
             <w:r>
@@ -118,7 +272,7 @@
         </w:tc>
         <w:tc>
           <w:tcPr>
-            <w:tcW w:w="886" w:type="pct"/>
+            <w:tcW w:w="0" w:type="auto"/>
           </w:tcPr>
           <w:p>
             <w:r>
@@ -128,7 +282,7 @@
         </w:tc>
         <w:tc>
           <w:tcPr>
-            <w:tcW w:w="1666" w:type="pct"/>
+            <w:tcW w:w="0" w:type="auto"/>
           </w:tcPr>
           <w:p>
             <w:r>
@@ -140,19 +294,416 @@
             </w:r>
             <w:proofErr w:type="spellEnd"/>
             <w:r>
+              <w:t>}{</w:t>
+            </w:r>
+            <w:r>
+              <w:t>/</w:t>
+            </w:r>
+            <w:proofErr w:type="spellStart"/>
+            <w:r>
+              <w:t>afvigelser</w:t>
+            </w:r>
+            <w:proofErr w:type="spellEnd"/>
+            <w:r>
               <w:t>}</w:t>
             </w:r>
-            <w:r>
-              <w:t>{/answers}</w:t>
-            </w:r>
-          </w:p>
+          </w:p>
+        </w:tc>
+      </w:tr>
+      <w:tr>
+        <w:tc>
+          <w:tcPr>
+            <w:tcW w:w="0" w:type="auto"/>
+          </w:tcPr>
+          <w:p>
+            <w:r>
+              <w:t>{#</w:t>
+            </w:r>
+            <w:proofErr w:type="gramStart"/>
+            <w:r>
+              <w:t>observationer</w:t>
+            </w:r>
+            <w:r>
+              <w:t>}{</w:t>
+            </w:r>
+            <w:proofErr w:type="gramEnd"/>
+            <w:r>
+              <w:t>answer}</w:t>
+            </w:r>
+          </w:p>
+        </w:tc>
+        <w:tc>
+          <w:tcPr>
+            <w:tcW w:w="0" w:type="auto"/>
+          </w:tcPr>
+          <w:p>
+            <w:r>
+              <w:t>{remark}</w:t>
+            </w:r>
+          </w:p>
+        </w:tc>
+        <w:tc>
+          <w:tcPr>
+            <w:tcW w:w="0" w:type="auto"/>
+          </w:tcPr>
+          <w:p>
+            <w:r>
+              <w:t>{comment}</w:t>
+            </w:r>
+          </w:p>
+        </w:tc>
+        <w:tc>
+          <w:tcPr>
+            <w:tcW w:w="0" w:type="auto"/>
+          </w:tcPr>
+          <w:p>
+            <w:r>
+              <w:t>{</w:t>
+            </w:r>
+            <w:proofErr w:type="spellStart"/>
+            <w:r>
+              <w:t>questionId</w:t>
+            </w:r>
+            <w:proofErr w:type="spellEnd"/>
+            <w:r>
+              <w:t>}{/</w:t>
+            </w:r>
+            <w:proofErr w:type="spellStart"/>
+            <w:r>
+              <w:t>observationer</w:t>
+            </w:r>
+            <w:proofErr w:type="spellEnd"/>
+            <w:r>
+              <w:t>}</w:t>
+            </w:r>
+          </w:p>
+        </w:tc>
+      </w:tr>
+      <w:tr>
+        <w:tc>
+          <w:tcPr>
+            <w:tcW w:w="0" w:type="auto"/>
+          </w:tcPr>
+          <w:p>
+            <w:r>
+              <w:t>{#</w:t>
+            </w:r>
+            <w:proofErr w:type="gramStart"/>
+            <w:r>
+              <w:t>forbedringer</w:t>
+            </w:r>
+            <w:r>
+              <w:t>}{</w:t>
+            </w:r>
+            <w:proofErr w:type="gramEnd"/>
+            <w:r>
+              <w:t>answer}</w:t>
+            </w:r>
+          </w:p>
+        </w:tc>
+        <w:tc>
+          <w:tcPr>
+            <w:tcW w:w="0" w:type="auto"/>
+          </w:tcPr>
+          <w:p>
+            <w:r>
+              <w:t>{remark}</w:t>
+            </w:r>
+          </w:p>
+        </w:tc>
+        <w:tc>
+          <w:tcPr>
+            <w:tcW w:w="0" w:type="auto"/>
+          </w:tcPr>
+          <w:p>
+            <w:r>
+              <w:t>{comment}</w:t>
+            </w:r>
+          </w:p>
+        </w:tc>
+        <w:tc>
+          <w:tcPr>
+            <w:tcW w:w="0" w:type="auto"/>
+          </w:tcPr>
+          <w:p>
+            <w:r>
+              <w:t>{</w:t>
+            </w:r>
+            <w:proofErr w:type="spellStart"/>
+            <w:r>
+              <w:t>questionId</w:t>
+            </w:r>
+            <w:proofErr w:type="spellEnd"/>
+            <w:r>
+              <w:t>}{/</w:t>
+            </w:r>
+            <w:proofErr w:type="spellStart"/>
+            <w:r>
+              <w:t>forbedringer</w:t>
+            </w:r>
+            <w:proofErr w:type="spellEnd"/>
+            <w:r>
+              <w:t>}</w:t>
+            </w:r>
+          </w:p>
+        </w:tc>
+      </w:tr>
+    </w:tbl>
+    <w:p/>
+    <w:p>
+      <w:pPr>
+        <w:spacing w:after="0" w:line="240" w:lineRule="auto"/>
+      </w:pPr>
+      <w:r>
+        <w:br w:type="page"/>
+      </w:r>
+    </w:p>
+    <w:tbl>
+      <w:tblPr>
+        <w:tblStyle w:val="Tabel-Gitter"/>
+        <w:tblW w:w="0" w:type="auto"/>
+        <w:tblLook w:val="04A0" w:firstRow="1" w:lastRow="0" w:firstColumn="1" w:lastColumn="0" w:noHBand="0" w:noVBand="1"/>
+      </w:tblPr>
+      <w:tblGrid>
+        <w:gridCol w:w="2151"/>
+        <w:gridCol w:w="1457"/>
+        <w:gridCol w:w="1376"/>
+        <w:gridCol w:w="2455"/>
+      </w:tblGrid>
+      <w:tr>
+        <w:tc>
+          <w:tcPr>
+            <w:tcW w:w="0" w:type="auto"/>
+          </w:tcPr>
+          <w:p>
+            <w:proofErr w:type="spellStart"/>
+            <w:r>
+              <w:lastRenderedPageBreak/>
+              <w:t>Resultat</w:t>
+            </w:r>
+            <w:proofErr w:type="spellEnd"/>
+          </w:p>
+        </w:tc>
+        <w:tc>
+          <w:tcPr>
+            <w:tcW w:w="0" w:type="auto"/>
+          </w:tcPr>
+          <w:p>
+            <w:proofErr w:type="spellStart"/>
+            <w:r>
+              <w:t>Bemærkning</w:t>
+            </w:r>
+            <w:proofErr w:type="spellEnd"/>
+          </w:p>
+        </w:tc>
+        <w:tc>
+          <w:tcPr>
+            <w:tcW w:w="0" w:type="auto"/>
+          </w:tcPr>
+          <w:p>
+            <w:proofErr w:type="spellStart"/>
+            <w:r>
+              <w:t>Kommentar</w:t>
+            </w:r>
+            <w:proofErr w:type="spellEnd"/>
+          </w:p>
+        </w:tc>
+        <w:tc>
+          <w:tcPr>
+            <w:tcW w:w="0" w:type="auto"/>
+          </w:tcPr>
+          <w:p>
+            <w:r>
+              <w:t>Reference</w:t>
+            </w:r>
+          </w:p>
+        </w:tc>
+      </w:tr>
+      <w:tr>
+        <w:tc>
+          <w:tcPr>
+            <w:tcW w:w="0" w:type="auto"/>
+          </w:tcPr>
+          <w:p>
+            <w:r>
+              <w:t>{#</w:t>
+            </w:r>
+            <w:proofErr w:type="gramStart"/>
+            <w:r>
+              <w:t>answers}{</w:t>
+            </w:r>
+            <w:proofErr w:type="gramEnd"/>
+            <w:r>
+              <w:t>answer}</w:t>
+            </w:r>
+          </w:p>
+        </w:tc>
+        <w:tc>
+          <w:tcPr>
+            <w:tcW w:w="0" w:type="auto"/>
+          </w:tcPr>
+          <w:p>
+            <w:r>
+              <w:t>{remark}</w:t>
+            </w:r>
+          </w:p>
+        </w:tc>
+        <w:tc>
+          <w:tcPr>
+            <w:tcW w:w="0" w:type="auto"/>
+          </w:tcPr>
+          <w:p>
+            <w:r>
+              <w:t>{comment}</w:t>
+            </w:r>
+          </w:p>
+        </w:tc>
+        <w:tc>
+          <w:tcPr>
+            <w:tcW w:w="0" w:type="auto"/>
+          </w:tcPr>
+          <w:p>
+            <w:r>
+              <w:t>{</w:t>
+            </w:r>
+            <w:proofErr w:type="spellStart"/>
+            <w:r>
+              <w:t>questionId</w:t>
+            </w:r>
+            <w:proofErr w:type="spellEnd"/>
+            <w:r>
+              <w:t>}{/answers}</w:t>
+            </w:r>
+          </w:p>
+        </w:tc>
+      </w:tr>
+    </w:tbl>
+    <w:p/>
+    <w:p>
+      <w:pPr>
+        <w:spacing w:after="0" w:line="240" w:lineRule="auto"/>
+      </w:pPr>
+      <w:r>
+        <w:br w:type="page"/>
+      </w:r>
+    </w:p>
+    <w:tbl>
+      <w:tblPr>
+        <w:tblStyle w:val="Tabel-Gitter"/>
+        <w:tblW w:w="0" w:type="auto"/>
+        <w:tblLook w:val="04A0" w:firstRow="1" w:lastRow="0" w:firstColumn="1" w:lastColumn="0" w:noHBand="0" w:noVBand="1"/>
+      </w:tblPr>
+      <w:tblGrid>
+        <w:gridCol w:w="2213"/>
+        <w:gridCol w:w="2382"/>
+        <w:gridCol w:w="2351"/>
+        <w:gridCol w:w="1910"/>
+      </w:tblGrid>
+      <w:tr>
+        <w:tc>
+          <w:tcPr>
+            <w:tcW w:w="2213" w:type="dxa"/>
+          </w:tcPr>
+          <w:p>
+            <w:proofErr w:type="spellStart"/>
+            <w:r>
+              <w:lastRenderedPageBreak/>
+              <w:t>Resultat</w:t>
+            </w:r>
+            <w:proofErr w:type="spellEnd"/>
+          </w:p>
+        </w:tc>
+        <w:tc>
+          <w:tcPr>
+            <w:tcW w:w="2382" w:type="dxa"/>
+          </w:tcPr>
+          <w:p>
+            <w:proofErr w:type="spellStart"/>
+            <w:r>
+              <w:t>Bemærkning</w:t>
+            </w:r>
+            <w:proofErr w:type="spellEnd"/>
+          </w:p>
+        </w:tc>
+        <w:tc>
+          <w:tcPr>
+            <w:tcW w:w="2351" w:type="dxa"/>
+          </w:tcPr>
+          <w:p>
+            <w:proofErr w:type="spellStart"/>
+            <w:r>
+              <w:t>Kommentar</w:t>
+            </w:r>
+            <w:proofErr w:type="spellEnd"/>
+          </w:p>
+        </w:tc>
+        <w:tc>
+          <w:tcPr>
+            <w:tcW w:w="1910" w:type="dxa"/>
+          </w:tcPr>
+          <w:p>
+            <w:r>
+              <w:t>Reference</w:t>
+            </w:r>
+          </w:p>
+        </w:tc>
+      </w:tr>
+      <w:tr>
+        <w:tc>
+          <w:tcPr>
+            <w:tcW w:w="2213" w:type="dxa"/>
+          </w:tcPr>
+          <w:p/>
+        </w:tc>
+        <w:tc>
+          <w:tcPr>
+            <w:tcW w:w="2382" w:type="dxa"/>
+          </w:tcPr>
+          <w:p/>
+        </w:tc>
+        <w:tc>
+          <w:tcPr>
+            <w:tcW w:w="2351" w:type="dxa"/>
+          </w:tcPr>
+          <w:p/>
+        </w:tc>
+        <w:tc>
+          <w:tcPr>
+            <w:tcW w:w="1910" w:type="dxa"/>
+          </w:tcPr>
+          <w:p/>
+        </w:tc>
+      </w:tr>
+      <w:tr>
+        <w:tc>
+          <w:tcPr>
+            <w:tcW w:w="2213" w:type="dxa"/>
+          </w:tcPr>
+          <w:p/>
+        </w:tc>
+        <w:tc>
+          <w:tcPr>
+            <w:tcW w:w="2382" w:type="dxa"/>
+          </w:tcPr>
+          <w:p/>
+        </w:tc>
+        <w:tc>
+          <w:tcPr>
+            <w:tcW w:w="2351" w:type="dxa"/>
+          </w:tcPr>
+          <w:p/>
+        </w:tc>
+        <w:tc>
+          <w:tcPr>
+            <w:tcW w:w="1910" w:type="dxa"/>
+          </w:tcPr>
+          <w:p/>
         </w:tc>
       </w:tr>
     </w:tbl>
     <w:p/>
     <w:sectPr>
       <w:headerReference w:type="default" r:id="rId6"/>
-      <w:footerReference w:type="default" r:id="rId7"/>
       <w:pgSz w:w="12240" w:h="15840"/>
       <w:pgMar w:top="1440" w:right="1800" w:bottom="1440" w:left="1800" w:header="720" w:footer="720" w:gutter="0"/>
       <w:cols w:space="720"/>
@@ -187,71 +738,6 @@
 </w:endnotes>
 </file>
 
-<file path=word/footer1.xml><?xml version="1.0" encoding="utf-8"?>
-<w:ftr xmlns:wpc="http://schemas.microsoft.com/office/word/2010/wordprocessingCanvas" xmlns:cx="http://schemas.microsoft.com/office/drawing/2014/chartex" xmlns:cx1="http://schemas.microsoft.com/office/drawing/2015/9/8/chartex" xmlns:cx2="http://schemas.microsoft.com/office/drawing/2015/10/21/chartex" xmlns:cx3="http://schemas.microsoft.com/office/drawing/2016/5/9/chartex" xmlns:cx4="http://schemas.microsoft.com/office/drawing/2016/5/10/chartex" xmlns:cx5="http://schemas.microsoft.com/office/drawing/2016/5/11/chartex" xmlns:cx6="http://schemas.microsoft.com/office/drawing/2016/5/12/chartex" xmlns:cx7="http://schemas.microsoft.com/office/drawing/2016/5/13/chartex" xmlns:cx8="http://schemas.microsoft.com/office/drawing/2016/5/14/chartex" xmlns:mc="http://schemas.openxmlformats.org/markup-compatibility/2006" xmlns:aink="http://schemas.microsoft.com/office/drawing/2016/ink" xmlns:am3d="http://schemas.microsoft.com/office/drawing/2017/model3d" xmlns:o="urn:schemas-microsoft-com:office:office" xmlns:r="http://schemas.openxmlformats.org/officeDocument/2006/relationships" xmlns:m="http://schemas.openxmlformats.org/officeDocument/2006/math" xmlns:v="urn:schemas-microsoft-com:vml" xmlns:wp14="http://schemas.microsoft.com/office/word/2010/wordprocessingDrawing" xmlns:wp="http://schemas.openxmlformats.org/drawingml/2006/wordprocessingDrawing" xmlns:w10="urn:schemas-microsoft-com:office:word" xmlns:w="http://schemas.openxmlformats.org/wordprocessingml/2006/main" xmlns:w14="http://schemas.microsoft.com/office/word/2010/wordml" xmlns:w15="http://schemas.microsoft.com/office/word/2012/wordml" xmlns:w16cex="http://schemas.microsoft.com/office/word/2018/wordml/cex" xmlns:w16cid="http://schemas.microsoft.com/office/word/2016/wordml/cid" xmlns:w16="http://schemas.microsoft.com/office/word/2018/wordml" xmlns:w16se="http://schemas.microsoft.com/office/word/2015/wordml/symex" xmlns:wpg="http://schemas.microsoft.com/office/word/2010/wordprocessingGroup" xmlns:wpi="http://schemas.microsoft.com/office/word/2010/wordprocessingInk" xmlns:wne="http://schemas.microsoft.com/office/word/2006/wordml" xmlns:wps="http://schemas.microsoft.com/office/word/2010/wordprocessingShape" mc:Ignorable="w14 w15 w16se w16cid w16 w16cex wp14">
-  <w:p>
-    <w:pPr>
-      <w:pStyle w:val="Sidefod"/>
-    </w:pPr>
-    <w:r>
-      <w:rPr>
-        <w:color w:val="FF0000"/>
-      </w:rPr>
-      <w:t>{</w:t>
-    </w:r>
-    <w:proofErr w:type="spellStart"/>
-    <w:r>
-      <w:rPr>
-        <w:color w:val="FF0000"/>
-      </w:rPr>
-      <w:t>last_name</w:t>
-    </w:r>
-    <w:proofErr w:type="spellEnd"/>
-    <w:r>
-      <w:rPr>
-        <w:color w:val="FF0000"/>
-      </w:rPr>
-      <w:t>}</w:t>
-    </w:r>
-    <w:r>
-      <w:ptab w:relativeTo="margin" w:alignment="center" w:leader="none"/>
-    </w:r>
-    <w:r>
-      <w:rPr>
-        <w:highlight w:val="yellow"/>
-      </w:rPr>
-      <w:t>{</w:t>
-    </w:r>
-    <w:proofErr w:type="spellStart"/>
-    <w:r>
-      <w:rPr>
-        <w:highlight w:val="yellow"/>
-      </w:rPr>
-      <w:t>first_name</w:t>
-    </w:r>
-    <w:proofErr w:type="spellEnd"/>
-    <w:r>
-      <w:rPr>
-        <w:highlight w:val="yellow"/>
-      </w:rPr>
-      <w:t>}</w:t>
-    </w:r>
-    <w:r>
-      <w:ptab w:relativeTo="margin" w:alignment="right" w:leader="none"/>
-    </w:r>
-    <w:r>
-      <w:t>{</w:t>
-    </w:r>
-    <w:r>
-      <w:t>phone</w:t>
-    </w:r>
-    <w:r>
-      <w:t>}</w:t>
-    </w:r>
-  </w:p>
-</w:ftr>
-</file>
-
 <file path=word/footnotes.xml><?xml version="1.0" encoding="utf-8"?>
 <w:footnotes xmlns:wpc="http://schemas.microsoft.com/office/word/2010/wordprocessingCanvas" xmlns:cx="http://schemas.microsoft.com/office/drawing/2014/chartex" xmlns:cx1="http://schemas.microsoft.com/office/drawing/2015/9/8/chartex" xmlns:cx2="http://schemas.microsoft.com/office/drawing/2015/10/21/chartex" xmlns:cx3="http://schemas.microsoft.com/office/drawing/2016/5/9/chartex" xmlns:cx4="http://schemas.microsoft.com/office/drawing/2016/5/10/chartex" xmlns:cx5="http://schemas.microsoft.com/office/drawing/2016/5/11/chartex" xmlns:cx6="http://schemas.microsoft.com/office/drawing/2016/5/12/chartex" xmlns:cx7="http://schemas.microsoft.com/office/drawing/2016/5/13/chartex" xmlns:cx8="http://schemas.microsoft.com/office/drawing/2016/5/14/chartex" xmlns:mc="http://schemas.openxmlformats.org/markup-compatibility/2006" xmlns:aink="http://schemas.microsoft.com/office/drawing/2016/ink" xmlns:am3d="http://schemas.microsoft.com/office/drawing/2017/model3d" xmlns:o="urn:schemas-microsoft-com:office:office" xmlns:r="http://schemas.openxmlformats.org/officeDocument/2006/relationships" xmlns:m="http://schemas.openxmlformats.org/officeDocument/2006/math" xmlns:v="urn:schemas-microsoft-com:vml" xmlns:wp14="http://schemas.microsoft.com/office/word/2010/wordprocessingDrawing" xmlns:wp="http://schemas.openxmlformats.org/drawingml/2006/wordprocessingDrawing" xmlns:w10="urn:schemas-microsoft-com:office:word" xmlns:w="http://schemas.openxmlformats.org/wordprocessingml/2006/main" xmlns:w14="http://schemas.microsoft.com/office/word/2010/wordml" xmlns:w15="http://schemas.microsoft.com/office/word/2012/wordml" xmlns:w16cex="http://schemas.microsoft.com/office/word/2018/wordml/cex" xmlns:w16cid="http://schemas.microsoft.com/office/word/2016/wordml/cid" xmlns:w16="http://schemas.microsoft.com/office/word/2018/wordml" xmlns:w16se="http://schemas.microsoft.com/office/word/2015/wordml/symex" xmlns:wpg="http://schemas.microsoft.com/office/word/2010/wordprocessingGroup" xmlns:wpi="http://schemas.microsoft.com/office/word/2010/wordprocessingInk" xmlns:wne="http://schemas.microsoft.com/office/word/2006/wordml" xmlns:wps="http://schemas.microsoft.com/office/word/2010/wordprocessingShape" mc:Ignorable="w14 w15 w16se w16cid w16 w16cex wp14">
   <w:footnote w:type="separator" w:id="-1">
@@ -284,83 +770,8 @@
       <w:pStyle w:val="Sidehoved"/>
     </w:pPr>
     <w:r>
-      <w:rPr>
-        <w:noProof/>
-      </w:rPr>
-      <w:pict w14:anchorId="4A5DBECC">
-        <v:shapetype id="_x0000_t202" coordsize="21600,21600" o:spt="202" path="m,l,21600r21600,l21600,xe">
-          <v:stroke joinstyle="miter"/>
-          <v:path gradientshapeok="t" o:connecttype="rect"/>
-        </v:shapetype>
-        <v:shape id="_x0000_s2050" type="#_x0000_t202" style="position:absolute;margin-left:-20.3pt;margin-top:-6.5pt;width:196.95pt;height:74.75pt;z-index:251662336;visibility:visible;mso-wrap-style:square;mso-width-percent:0;mso-wrap-distance-left:9pt;mso-wrap-distance-top:0;mso-wrap-distance-right:9pt;mso-wrap-distance-bottom:0;mso-position-horizontal:absolute;mso-position-horizontal-relative:text;mso-position-vertical:absolute;mso-position-vertical-relative:text;mso-width-percent:0;mso-width-relative:margin;mso-height-relative:margin;v-text-anchor:top" o:gfxdata="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" filled="f" stroked="f">
-          <v:textbox>
-            <w:txbxContent>
-              <w:p>
-                <w:r>
-                  <w:t>{</w:t>
-                </w:r>
-                <w:proofErr w:type="spellStart"/>
-                <w:r>
-                  <w:t>last_name</w:t>
-                </w:r>
-                <w:proofErr w:type="spellEnd"/>
-                <w:r>
-                  <w:t>} {</w:t>
-                </w:r>
-                <w:proofErr w:type="spellStart"/>
-                <w:r>
-                  <w:t>first_name</w:t>
-                </w:r>
-                <w:proofErr w:type="spellEnd"/>
-                <w:r>
-                  <w:t>}</w:t>
-                </w:r>
-              </w:p>
-              <w:p>
-                <w:r>
-                  <w:t>{</w:t>
-                </w:r>
-                <w:r>
-                  <w:t>phone}</w:t>
-                </w:r>
-              </w:p>
-              <w:p/>
-              <w:p/>
-              <w:p/>
-              <w:p/>
-            </w:txbxContent>
-          </v:textbox>
-        </v:shape>
-      </w:pict>
+      <w:t>Dato: {completed}</w:t>
     </w:r>
-    <w:r>
-      <w:rPr>
-        <w:noProof/>
-      </w:rPr>
-      <w:pict w14:anchorId="4A5DBECD">
-        <v:shape id="Zone de texte 2" o:spid="_x0000_s2049" type="#_x0000_t202" style="position:absolute;margin-left:337.65pt;margin-top:-1.9pt;width:145.6pt;height:44.8pt;z-index:251659264;visibility:visible;mso-wrap-style:square;mso-width-percent:0;mso-height-percent:0;mso-wrap-distance-left:9pt;mso-wrap-distance-top:0;mso-wrap-distance-right:9pt;mso-wrap-distance-bottom:0;mso-position-horizontal:absolute;mso-position-horizontal-relative:text;mso-position-vertical:absolute;mso-position-vertical-relative:text;mso-width-percent:0;mso-height-percent:0;mso-width-relative:margin;mso-height-relative:margin;v-text-anchor:top" o:gfxdata="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" fillcolor="white [3201]" strokecolor="white [3212]" strokeweight="2pt">
-          <v:textbox>
-            <w:txbxContent>
-              <w:p>
-                <w:r>
-                  <w:t>{description}</w:t>
-                </w:r>
-              </w:p>
-            </w:txbxContent>
-          </v:textbox>
-        </v:shape>
-      </w:pict>
-    </w:r>
-  </w:p>
-  <w:p>
-    <w:pPr>
-      <w:pStyle w:val="Sidehoved"/>
-    </w:pPr>
-  </w:p>
-  <w:p>
-    <w:pPr>
-      <w:pStyle w:val="Sidehoved"/>
-    </w:pPr>
   </w:p>
 </w:hdr>
 </file>
@@ -757,7 +1168,7 @@
   <w:style w:type="paragraph" w:default="1" w:styleId="Normal">
     <w:name w:val="Normal"/>
     <w:qFormat/>
-    <w:rsid w:val="00B862AC"/>
+    <w:rsid w:val="00900FF5"/>
     <w:pPr>
       <w:spacing w:after="200" w:line="276" w:lineRule="auto"/>
     </w:pPr>

</xml_diff>

<commit_message>
Corrected the PDF datafields and docx template
</commit_message>
<xml_diff>
--- a/input.docx
+++ b/input.docx
@@ -121,15 +121,7 @@
           </w:tcPr>
           <w:p>
             <w:r>
-              <w:t>{#</w:t>
-            </w:r>
-            <w:proofErr w:type="gramStart"/>
-            <w:r>
-              <w:t>employees}{</w:t>
-            </w:r>
-            <w:proofErr w:type="gramEnd"/>
-            <w:r>
-              <w:t>firstName}</w:t>
+              <w:t>{#employees}{firstName}</w:t>
             </w:r>
             <w:r>
               <w:t xml:space="preserve"> </w:t>
@@ -242,62 +234,45 @@
           </w:tcPr>
           <w:p>
             <w:r>
-              <w:t>{#</w:t>
-            </w:r>
-            <w:proofErr w:type="gramStart"/>
-            <w:r>
-              <w:t>afvigelser</w:t>
-            </w:r>
-            <w:r>
-              <w:t>}</w:t>
-            </w:r>
+              <w:t>{#afvigelser}{answer}</w:t>
+            </w:r>
+          </w:p>
+        </w:tc>
+        <w:tc>
+          <w:tcPr>
+            <w:tcW w:w="0" w:type="auto"/>
+          </w:tcPr>
+          <w:p>
+            <w:r>
+              <w:t>{remark}</w:t>
+            </w:r>
+          </w:p>
+        </w:tc>
+        <w:tc>
+          <w:tcPr>
+            <w:tcW w:w="0" w:type="auto"/>
+          </w:tcPr>
+          <w:p>
+            <w:r>
+              <w:t>{comment}</w:t>
+            </w:r>
+          </w:p>
+        </w:tc>
+        <w:tc>
+          <w:tcPr>
+            <w:tcW w:w="0" w:type="auto"/>
+          </w:tcPr>
+          <w:p>
             <w:r>
               <w:t>{</w:t>
             </w:r>
-            <w:proofErr w:type="gramEnd"/>
-            <w:r>
-              <w:t>answer}</w:t>
-            </w:r>
-          </w:p>
-        </w:tc>
-        <w:tc>
-          <w:tcPr>
-            <w:tcW w:w="0" w:type="auto"/>
-          </w:tcPr>
-          <w:p>
-            <w:r>
-              <w:t>{remark}</w:t>
-            </w:r>
-          </w:p>
-        </w:tc>
-        <w:tc>
-          <w:tcPr>
-            <w:tcW w:w="0" w:type="auto"/>
-          </w:tcPr>
-          <w:p>
-            <w:r>
-              <w:t>{comment}</w:t>
-            </w:r>
-          </w:p>
-        </w:tc>
-        <w:tc>
-          <w:tcPr>
-            <w:tcW w:w="0" w:type="auto"/>
-          </w:tcPr>
-          <w:p>
-            <w:r>
-              <w:t>{</w:t>
-            </w:r>
             <w:proofErr w:type="spellStart"/>
             <w:r>
               <w:t>questionId</w:t>
             </w:r>
             <w:proofErr w:type="spellEnd"/>
             <w:r>
-              <w:t>}{</w:t>
-            </w:r>
-            <w:r>
-              <w:t>/</w:t>
+              <w:t>}{/</w:t>
             </w:r>
             <w:proofErr w:type="spellStart"/>
             <w:r>
@@ -317,18 +292,7 @@
           </w:tcPr>
           <w:p>
             <w:r>
-              <w:t>{#</w:t>
-            </w:r>
-            <w:proofErr w:type="gramStart"/>
-            <w:r>
-              <w:t>observationer</w:t>
-            </w:r>
-            <w:r>
-              <w:t>}{</w:t>
-            </w:r>
-            <w:proofErr w:type="gramEnd"/>
-            <w:r>
-              <w:t>answer}</w:t>
+              <w:t>{#observationer}{answer}</w:t>
             </w:r>
           </w:p>
         </w:tc>
@@ -386,18 +350,7 @@
           </w:tcPr>
           <w:p>
             <w:r>
-              <w:t>{#</w:t>
-            </w:r>
-            <w:proofErr w:type="gramStart"/>
-            <w:r>
-              <w:t>forbedringer</w:t>
-            </w:r>
-            <w:r>
-              <w:t>}{</w:t>
-            </w:r>
-            <w:proofErr w:type="gramEnd"/>
-            <w:r>
-              <w:t>answer}</w:t>
+              <w:t>{#forbedringer}{answer}</w:t>
             </w:r>
           </w:p>
         </w:tc>
@@ -449,7 +402,6 @@
         </w:tc>
       </w:tr>
     </w:tbl>
-    <w:p/>
     <w:p>
       <w:pPr>
         <w:spacing w:after="0" w:line="240" w:lineRule="auto"/>
@@ -526,15 +478,7 @@
           </w:tcPr>
           <w:p>
             <w:r>
-              <w:t>{#</w:t>
-            </w:r>
-            <w:proofErr w:type="gramStart"/>
-            <w:r>
-              <w:t>answers}{</w:t>
-            </w:r>
-            <w:proofErr w:type="gramEnd"/>
-            <w:r>
-              <w:t>answer}</w:t>
+              <w:t>{#answers}{answer}</w:t>
             </w:r>
           </w:p>
         </w:tc>
@@ -578,130 +522,11 @@
         </w:tc>
       </w:tr>
     </w:tbl>
-    <w:p/>
     <w:p>
       <w:pPr>
         <w:spacing w:after="0" w:line="240" w:lineRule="auto"/>
       </w:pPr>
-      <w:r>
-        <w:br w:type="page"/>
-      </w:r>
     </w:p>
-    <w:tbl>
-      <w:tblPr>
-        <w:tblStyle w:val="Tabel-Gitter"/>
-        <w:tblW w:w="0" w:type="auto"/>
-        <w:tblLook w:val="04A0" w:firstRow="1" w:lastRow="0" w:firstColumn="1" w:lastColumn="0" w:noHBand="0" w:noVBand="1"/>
-      </w:tblPr>
-      <w:tblGrid>
-        <w:gridCol w:w="2213"/>
-        <w:gridCol w:w="2382"/>
-        <w:gridCol w:w="2351"/>
-        <w:gridCol w:w="1910"/>
-      </w:tblGrid>
-      <w:tr>
-        <w:tc>
-          <w:tcPr>
-            <w:tcW w:w="2213" w:type="dxa"/>
-          </w:tcPr>
-          <w:p>
-            <w:proofErr w:type="spellStart"/>
-            <w:r>
-              <w:lastRenderedPageBreak/>
-              <w:t>Resultat</w:t>
-            </w:r>
-            <w:proofErr w:type="spellEnd"/>
-          </w:p>
-        </w:tc>
-        <w:tc>
-          <w:tcPr>
-            <w:tcW w:w="2382" w:type="dxa"/>
-          </w:tcPr>
-          <w:p>
-            <w:proofErr w:type="spellStart"/>
-            <w:r>
-              <w:t>Bemærkning</w:t>
-            </w:r>
-            <w:proofErr w:type="spellEnd"/>
-          </w:p>
-        </w:tc>
-        <w:tc>
-          <w:tcPr>
-            <w:tcW w:w="2351" w:type="dxa"/>
-          </w:tcPr>
-          <w:p>
-            <w:proofErr w:type="spellStart"/>
-            <w:r>
-              <w:t>Kommentar</w:t>
-            </w:r>
-            <w:proofErr w:type="spellEnd"/>
-          </w:p>
-        </w:tc>
-        <w:tc>
-          <w:tcPr>
-            <w:tcW w:w="1910" w:type="dxa"/>
-          </w:tcPr>
-          <w:p>
-            <w:r>
-              <w:t>Reference</w:t>
-            </w:r>
-          </w:p>
-        </w:tc>
-      </w:tr>
-      <w:tr>
-        <w:tc>
-          <w:tcPr>
-            <w:tcW w:w="2213" w:type="dxa"/>
-          </w:tcPr>
-          <w:p/>
-        </w:tc>
-        <w:tc>
-          <w:tcPr>
-            <w:tcW w:w="2382" w:type="dxa"/>
-          </w:tcPr>
-          <w:p/>
-        </w:tc>
-        <w:tc>
-          <w:tcPr>
-            <w:tcW w:w="2351" w:type="dxa"/>
-          </w:tcPr>
-          <w:p/>
-        </w:tc>
-        <w:tc>
-          <w:tcPr>
-            <w:tcW w:w="1910" w:type="dxa"/>
-          </w:tcPr>
-          <w:p/>
-        </w:tc>
-      </w:tr>
-      <w:tr>
-        <w:tc>
-          <w:tcPr>
-            <w:tcW w:w="2213" w:type="dxa"/>
-          </w:tcPr>
-          <w:p/>
-        </w:tc>
-        <w:tc>
-          <w:tcPr>
-            <w:tcW w:w="2382" w:type="dxa"/>
-          </w:tcPr>
-          <w:p/>
-        </w:tc>
-        <w:tc>
-          <w:tcPr>
-            <w:tcW w:w="2351" w:type="dxa"/>
-          </w:tcPr>
-          <w:p/>
-        </w:tc>
-        <w:tc>
-          <w:tcPr>
-            <w:tcW w:w="1910" w:type="dxa"/>
-          </w:tcPr>
-          <w:p/>
-        </w:tc>
-      </w:tr>
-    </w:tbl>
-    <w:p/>
     <w:sectPr>
       <w:headerReference w:type="default" r:id="rId6"/>
       <w:pgSz w:w="12240" w:h="15840"/>

</xml_diff>